<commit_message>
terminati i test calsse Heuristic, Aggiunto nella classe Node un metodo che clona lo stato del nodo
</commit_message>
<xml_diff>
--- a/Documents/ClassiTestate.docx
+++ b/Documents/ClassiTestate.docx
@@ -51,6 +51,44 @@
           <w:sz w:val="40"/>
         </w:rPr>
         <w:t>Position</w:t>
+      </w:r>
+    </w:p>
+    <w:p>
+      <w:pPr>
+        <w:pStyle w:val="Paragrafoelenco"/>
+        <w:numPr>
+          <w:ilvl w:val="0"/>
+          <w:numId w:val="1"/>
+        </w:numPr>
+        <w:rPr>
+          <w:sz w:val="40"/>
+        </w:rPr>
+      </w:pPr>
+      <w:proofErr w:type="spellStart"/>
+      <w:r>
+        <w:rPr>
+          <w:sz w:val="40"/>
+        </w:rPr>
+        <w:t>PawnMap</w:t>
+      </w:r>
+      <w:proofErr w:type="spellEnd"/>
+    </w:p>
+    <w:p>
+      <w:pPr>
+        <w:pStyle w:val="Paragrafoelenco"/>
+        <w:numPr>
+          <w:ilvl w:val="0"/>
+          <w:numId w:val="1"/>
+        </w:numPr>
+        <w:rPr>
+          <w:sz w:val="40"/>
+        </w:rPr>
+      </w:pPr>
+      <w:r>
+        <w:rPr>
+          <w:sz w:val="40"/>
+        </w:rPr>
+        <w:t>Heuristic</w:t>
       </w:r>
       <w:bookmarkStart w:id="0" w:name="_GoBack"/>
       <w:bookmarkEnd w:id="0"/>
@@ -282,6 +320,7 @@
     <w:lsdException w:name="HTML Sample" w:semiHidden="1" w:unhideWhenUsed="1"/>
     <w:lsdException w:name="HTML Typewriter" w:semiHidden="1" w:unhideWhenUsed="1"/>
     <w:lsdException w:name="HTML Variable" w:semiHidden="1" w:unhideWhenUsed="1"/>
+    <w:lsdException w:name="Normal Table" w:semiHidden="1" w:unhideWhenUsed="1"/>
     <w:lsdException w:name="annotation subject" w:semiHidden="1" w:unhideWhenUsed="1"/>
     <w:lsdException w:name="No List" w:semiHidden="1" w:unhideWhenUsed="1"/>
     <w:lsdException w:name="Outline List 1" w:semiHidden="1" w:unhideWhenUsed="1"/>
@@ -328,8 +367,10 @@
     <w:lsdException w:name="Table Subtle 2" w:semiHidden="1" w:unhideWhenUsed="1"/>
     <w:lsdException w:name="Table Web 1" w:semiHidden="1" w:unhideWhenUsed="1"/>
     <w:lsdException w:name="Table Web 2" w:semiHidden="1" w:unhideWhenUsed="1"/>
+    <w:lsdException w:name="Table Web 3" w:semiHidden="1" w:unhideWhenUsed="1"/>
     <w:lsdException w:name="Balloon Text" w:semiHidden="1" w:unhideWhenUsed="1"/>
     <w:lsdException w:name="Table Grid" w:uiPriority="39"/>
+    <w:lsdException w:name="Table Theme" w:semiHidden="1" w:unhideWhenUsed="1"/>
     <w:lsdException w:name="Placeholder Text" w:semiHidden="1"/>
     <w:lsdException w:name="No Spacing" w:uiPriority="1" w:qFormat="1"/>
     <w:lsdException w:name="Light Shading" w:uiPriority="60"/>

</xml_diff>